<commit_message>
Update Week-2-Coding-Assignment CT Spring.docx
</commit_message>
<xml_diff>
--- a/Homework/WeekSpringBoot2/Week-2-Coding-Assignment CT Spring.docx
+++ b/Homework/WeekSpringBoot2/Week-2-Coding-Assignment CT Spring.docx
@@ -1108,7 +1108,6 @@
         <w:t xml:space="preserve">The method should be named </w:t>
       </w:r>
       <w:proofErr w:type="spellStart"/>
-      <w:proofErr w:type="gramStart"/>
       <w:r>
         <w:rPr>
           <w:rStyle w:val="MonoChar"/>
@@ -1120,14 +1119,7 @@
         <w:rPr>
           <w:rStyle w:val="MonoChar"/>
         </w:rPr>
-        <w:t>(</w:t>
-      </w:r>
-      <w:proofErr w:type="gramEnd"/>
-      <w:r>
-        <w:rPr>
-          <w:rStyle w:val="MonoChar"/>
-        </w:rPr>
-        <w:t>)</w:t>
+        <w:t>()</w:t>
       </w:r>
       <w:r>
         <w:t xml:space="preserve">, and it should return a </w:t>
@@ -1469,7 +1461,6 @@
         <w:t xml:space="preserve">List&lt;Jeep&gt; </w:t>
       </w:r>
       <w:proofErr w:type="spellStart"/>
-      <w:proofErr w:type="gramStart"/>
       <w:r>
         <w:t>fetchJeeps</w:t>
       </w:r>
@@ -1478,7 +1469,6 @@
         <w:t>(</w:t>
       </w:r>
       <w:proofErr w:type="spellStart"/>
-      <w:proofErr w:type="gramEnd"/>
       <w:r>
         <w:t>JeepModel</w:t>
       </w:r>
@@ -1749,17 +1739,9 @@
         <w:rPr>
           <w:rStyle w:val="MonoChar"/>
         </w:rPr>
-        <w:t>jdbc</w:t>
-      </w:r>
-      <w:proofErr w:type="gramStart"/>
-      <w:r>
-        <w:rPr>
-          <w:rStyle w:val="MonoChar"/>
-        </w:rPr>
-        <w:t>:mysql</w:t>
+        <w:t>jdbc:mysql</w:t>
       </w:r>
       <w:proofErr w:type="spellEnd"/>
-      <w:proofErr w:type="gramEnd"/>
       <w:r>
         <w:rPr>
           <w:rStyle w:val="MonoChar"/>
@@ -1783,13 +1765,8 @@
         <w:pStyle w:val="Mono"/>
         <w:ind w:left="360"/>
       </w:pPr>
-      <w:proofErr w:type="gramStart"/>
-      <w:r>
-        <w:t>spring</w:t>
-      </w:r>
-      <w:proofErr w:type="gramEnd"/>
-      <w:r>
-        <w:t>:</w:t>
+      <w:r>
+        <w:t>spring:</w:t>
       </w:r>
     </w:p>
     <w:p>
@@ -1801,12 +1778,10 @@
         <w:t xml:space="preserve">  </w:t>
       </w:r>
       <w:proofErr w:type="spellStart"/>
-      <w:proofErr w:type="gramStart"/>
       <w:r>
         <w:t>datasource</w:t>
       </w:r>
       <w:proofErr w:type="spellEnd"/>
-      <w:proofErr w:type="gramEnd"/>
       <w:r>
         <w:t>:</w:t>
       </w:r>
@@ -1817,15 +1792,7 @@
         <w:ind w:left="360"/>
       </w:pPr>
       <w:r>
-        <w:t xml:space="preserve">    </w:t>
-      </w:r>
-      <w:proofErr w:type="gramStart"/>
-      <w:r>
-        <w:t>username</w:t>
-      </w:r>
-      <w:proofErr w:type="gramEnd"/>
-      <w:r>
-        <w:t>: username</w:t>
+        <w:t xml:space="preserve">    username: username</w:t>
       </w:r>
     </w:p>
     <w:p>
@@ -1834,15 +1801,7 @@
         <w:ind w:left="360"/>
       </w:pPr>
       <w:r>
-        <w:t xml:space="preserve">    </w:t>
-      </w:r>
-      <w:proofErr w:type="gramStart"/>
-      <w:r>
-        <w:t>password</w:t>
-      </w:r>
-      <w:proofErr w:type="gramEnd"/>
-      <w:r>
-        <w:t>: password</w:t>
+        <w:t xml:space="preserve">    password: password</w:t>
       </w:r>
     </w:p>
     <w:p>
@@ -1851,15 +1810,7 @@
         <w:ind w:left="360"/>
       </w:pPr>
       <w:r>
-        <w:t xml:space="preserve">    </w:t>
-      </w:r>
-      <w:proofErr w:type="gramStart"/>
-      <w:r>
-        <w:t>url</w:t>
-      </w:r>
-      <w:proofErr w:type="gramEnd"/>
-      <w:r>
-        <w:t xml:space="preserve">: </w:t>
+        <w:t xml:space="preserve">    url: </w:t>
       </w:r>
       <w:proofErr w:type="spellStart"/>
       <w:r>
@@ -2035,13 +1986,8 @@
         <w:pStyle w:val="Mono"/>
         <w:ind w:left="360"/>
       </w:pPr>
-      <w:proofErr w:type="gramStart"/>
-      <w:r>
-        <w:t>spring</w:t>
-      </w:r>
-      <w:proofErr w:type="gramEnd"/>
-      <w:r>
-        <w:t>:</w:t>
+      <w:r>
+        <w:t>spring:</w:t>
       </w:r>
     </w:p>
     <w:p>
@@ -2053,12 +1999,10 @@
         <w:t xml:space="preserve">  </w:t>
       </w:r>
       <w:proofErr w:type="spellStart"/>
-      <w:proofErr w:type="gramStart"/>
       <w:r>
         <w:t>datasource</w:t>
       </w:r>
       <w:proofErr w:type="spellEnd"/>
-      <w:proofErr w:type="gramEnd"/>
       <w:r>
         <w:t>:</w:t>
       </w:r>
@@ -2069,15 +2013,7 @@
         <w:ind w:left="360"/>
       </w:pPr>
       <w:r>
-        <w:t xml:space="preserve">    </w:t>
-      </w:r>
-      <w:proofErr w:type="gramStart"/>
-      <w:r>
-        <w:t>url</w:t>
-      </w:r>
-      <w:proofErr w:type="gramEnd"/>
-      <w:r>
-        <w:t>: jdbc:h2:mem:jeep</w:t>
+        <w:t xml:space="preserve">    url: jdbc:h2:mem:jeep</w:t>
       </w:r>
     </w:p>
     <w:p>
@@ -2967,16 +2903,34 @@
           <w:szCs w:val="24"/>
         </w:rPr>
       </w:pPr>
+      <w:hyperlink r:id="rId18" w:history="1">
+        <w:r>
+          <w:rPr>
+            <w:rStyle w:val="Hyperlink"/>
+            <w:b/>
+            <w:szCs w:val="24"/>
+          </w:rPr>
+          <w:t>https://github.com/cthao0502/Promineo/tree/main/Homework/WeekSpringBoot2</w:t>
+        </w:r>
+      </w:hyperlink>
+    </w:p>
+    <w:p>
+      <w:pPr>
+        <w:rPr>
+          <w:b/>
+          <w:szCs w:val="24"/>
+        </w:rPr>
+      </w:pPr>
       <w:bookmarkStart w:id="0" w:name="_GoBack"/>
       <w:bookmarkEnd w:id="0"/>
     </w:p>
     <w:sectPr>
-      <w:headerReference w:type="even" r:id="rId18"/>
-      <w:headerReference w:type="default" r:id="rId19"/>
-      <w:footerReference w:type="even" r:id="rId20"/>
-      <w:footerReference w:type="default" r:id="rId21"/>
-      <w:headerReference w:type="first" r:id="rId22"/>
-      <w:footerReference w:type="first" r:id="rId23"/>
+      <w:headerReference w:type="even" r:id="rId19"/>
+      <w:headerReference w:type="default" r:id="rId20"/>
+      <w:footerReference w:type="even" r:id="rId21"/>
+      <w:footerReference w:type="default" r:id="rId22"/>
+      <w:headerReference w:type="first" r:id="rId23"/>
+      <w:footerReference w:type="first" r:id="rId24"/>
       <w:pgSz w:w="12240" w:h="15840"/>
       <w:pgMar w:top="1440" w:right="1440" w:bottom="1440" w:left="1440" w:header="720" w:footer="720" w:gutter="0"/>
       <w:cols w:space="720"/>

</xml_diff>